<commit_message>
working on verb tests + adverb tests + strong verb list
</commit_message>
<xml_diff>
--- a/SUMMER_END/adjective_analysis_output/analysis_summary.docx
+++ b/SUMMER_END/adjective_analysis_output/analysis_summary.docx
@@ -20,15 +20,15 @@
     </w:p>
     <w:p>
       <w:r>
-        <w:t>Total adjectives found: 742</w:t>
+        <w:t>Total adjectives found: 855</w:t>
         <w:br/>
       </w:r>
       <w:r>
-        <w:t>Monosyllabic adjectives found: 244</w:t>
+        <w:t>Monosyllabic adjectives found: 256</w:t>
         <w:br/>
       </w:r>
       <w:r>
-        <w:t>Always -e adjectives found: 86</w:t>
+        <w:t>Always -e adjectives found: 85</w:t>
       </w:r>
     </w:p>
     <w:p>
@@ -48,11 +48,11 @@
       </w:r>
       <w:r>
         <w:br/>
-        <w:t xml:space="preserve">  All instances: 117</w:t>
+        <w:t xml:space="preserve">  All instances: 173</w:t>
       </w:r>
       <w:r>
         <w:br/>
-        <w:t xml:space="preserve">  Strict instances (not elided, not final): 91</w:t>
+        <w:t xml:space="preserve">  Strict instances (not elided, not final): 128</w:t>
         <w:br/>
       </w:r>
     </w:p>
@@ -65,11 +65,11 @@
       </w:r>
       <w:r>
         <w:br/>
-        <w:t xml:space="preserve">  All instances: 45</w:t>
+        <w:t xml:space="preserve">  All instances: 66</w:t>
       </w:r>
       <w:r>
         <w:br/>
-        <w:t xml:space="preserve">  Strict instances (not elided, not final): 19</w:t>
+        <w:t xml:space="preserve">  Strict instances (not elided, not final): 24</w:t>
         <w:br/>
       </w:r>
     </w:p>
@@ -82,11 +82,11 @@
       </w:r>
       <w:r>
         <w:br/>
-        <w:t xml:space="preserve">  All instances: 1057</w:t>
+        <w:t xml:space="preserve">  All instances: 1539</w:t>
       </w:r>
       <w:r>
         <w:br/>
-        <w:t xml:space="preserve">  Strict instances (not elided, not final): 393</w:t>
+        <w:t xml:space="preserve">  Strict instances (not elided, not final): 595</w:t>
         <w:br/>
       </w:r>
     </w:p>
@@ -99,11 +99,11 @@
       </w:r>
       <w:r>
         <w:br/>
-        <w:t xml:space="preserve">  All instances: 631</w:t>
+        <w:t xml:space="preserve">  All instances: 933</w:t>
       </w:r>
       <w:r>
         <w:br/>
-        <w:t xml:space="preserve">  Strict instances (not elided, not final): 237</w:t>
+        <w:t xml:space="preserve">  Strict instances (not elided, not final): 369</w:t>
         <w:br/>
       </w:r>
     </w:p>
@@ -295,20 +295,20 @@
         <w:rPr>
           <w:b/>
         </w:rPr>
-        <w:t>• ethe</w:t>
+        <w:t>• egre</w:t>
       </w:r>
       <w:r>
-        <w:t xml:space="preserve"> (forms: ethe)</w:t>
+        <w:t xml:space="preserve"> (forms: egre)</w:t>
         <w:br/>
       </w:r>
       <w:r>
         <w:rPr>
           <w:b/>
         </w:rPr>
-        <w:t>• fast</w:t>
+        <w:t>• ethe</w:t>
       </w:r>
       <w:r>
-        <w:t xml:space="preserve"> (forms: faste)</w:t>
+        <w:t xml:space="preserve"> (forms: ethe)</w:t>
         <w:br/>
       </w:r>
       <w:r>
@@ -505,10 +505,10 @@
         <w:rPr>
           <w:b/>
         </w:rPr>
-        <w:t>• loue</w:t>
+        <w:t>• maide</w:t>
       </w:r>
       <w:r>
-        <w:t xml:space="preserve"> (forms: lowe)</w:t>
+        <w:t xml:space="preserve"> (forms: maide)</w:t>
         <w:br/>
       </w:r>
       <w:r>
@@ -519,16 +519,6 @@
       </w:r>
       <w:r>
         <w:t xml:space="preserve"> (forms: medlee)</w:t>
-        <w:br/>
-      </w:r>
-      <w:r>
-        <w:rPr>
-          <w:b/>
-        </w:rPr>
-        <w:t>• mek</w:t>
-      </w:r>
-      <w:r>
-        <w:t xml:space="preserve"> (forms: meke)</w:t>
         <w:br/>
       </w:r>
       <w:r>
@@ -559,6 +549,16 @@
       </w:r>
       <w:r>
         <w:t xml:space="preserve"> (forms: moiste)</w:t>
+        <w:br/>
+      </w:r>
+      <w:r>
+        <w:rPr>
+          <w:b/>
+        </w:rPr>
+        <w:t>• more</w:t>
+      </w:r>
+      <w:r>
+        <w:t xml:space="preserve"> (forms: more)</w:t>
         <w:br/>
       </w:r>
       <w:r>
@@ -665,6 +665,16 @@
         <w:rPr>
           <w:b/>
         </w:rPr>
+        <w:t>• ripe</w:t>
+      </w:r>
+      <w:r>
+        <w:t xml:space="preserve"> (forms: ripe)</w:t>
+        <w:br/>
+      </w:r>
+      <w:r>
+        <w:rPr>
+          <w:b/>
+        </w:rPr>
         <w:t>• rude</w:t>
       </w:r>
       <w:r>
@@ -689,6 +699,26 @@
       </w:r>
       <w:r>
         <w:t xml:space="preserve"> (forms: secree)</w:t>
+        <w:br/>
+      </w:r>
+      <w:r>
+        <w:rPr>
+          <w:b/>
+        </w:rPr>
+        <w:t>• selde</w:t>
+      </w:r>
+      <w:r>
+        <w:t xml:space="preserve"> (forms: selde)</w:t>
+        <w:br/>
+      </w:r>
+      <w:r>
+        <w:rPr>
+          <w:b/>
+        </w:rPr>
+        <w:t>• sengle</w:t>
+      </w:r>
+      <w:r>
+        <w:t xml:space="preserve"> (forms: sengle)</w:t>
         <w:br/>
       </w:r>
       <w:r>
@@ -725,26 +755,6 @@
         <w:rPr>
           <w:b/>
         </w:rPr>
-        <w:t>• slou</w:t>
-      </w:r>
-      <w:r>
-        <w:t xml:space="preserve"> (forms: slowe)</w:t>
-        <w:br/>
-      </w:r>
-      <w:r>
-        <w:rPr>
-          <w:b/>
-        </w:rPr>
-        <w:t>• sobre</w:t>
-      </w:r>
-      <w:r>
-        <w:t xml:space="preserve"> (forms: sobre)</w:t>
-        <w:br/>
-      </w:r>
-      <w:r>
-        <w:rPr>
-          <w:b/>
-        </w:rPr>
         <w:t>• softe</w:t>
       </w:r>
       <w:r>
@@ -759,16 +769,6 @@
       </w:r>
       <w:r>
         <w:t xml:space="preserve"> (forms: sote, swote)</w:t>
-        <w:br/>
-      </w:r>
-      <w:r>
-        <w:rPr>
-          <w:b/>
-        </w:rPr>
-        <w:t>• sounde</w:t>
-      </w:r>
-      <w:r>
-        <w:t xml:space="preserve"> (forms: sounde)</w:t>
         <w:br/>
       </w:r>
       <w:r>
@@ -845,6 +845,16 @@
         <w:rPr>
           <w:b/>
         </w:rPr>
+        <w:t>• store</w:t>
+      </w:r>
+      <w:r>
+        <w:t xml:space="preserve"> (forms: store)</w:t>
+        <w:br/>
+      </w:r>
+      <w:r>
+        <w:rPr>
+          <w:b/>
+        </w:rPr>
         <w:t>• straunge</w:t>
       </w:r>
       <w:r>
@@ -859,16 +869,6 @@
       </w:r>
       <w:r>
         <w:t xml:space="preserve"> (forms: tame)</w:t>
-        <w:br/>
-      </w:r>
-      <w:r>
-        <w:rPr>
-          <w:b/>
-        </w:rPr>
-        <w:t>• tender</w:t>
-      </w:r>
-      <w:r>
-        <w:t xml:space="preserve"> (forms: tendre)</w:t>
         <w:br/>
       </w:r>
       <w:r>
@@ -929,16 +929,6 @@
       </w:r>
       <w:r>
         <w:t xml:space="preserve"> (forms: waste)</w:t>
-        <w:br/>
-      </w:r>
-      <w:r>
-        <w:rPr>
-          <w:b/>
-        </w:rPr>
-        <w:t>• weik</w:t>
-      </w:r>
-      <w:r>
-        <w:t xml:space="preserve"> (forms: waike)</w:t>
         <w:br/>
       </w:r>
       <w:r>

</xml_diff>